<commit_message>
Initial cloning form github
Copying the file from Github
</commit_message>
<xml_diff>
--- a/resources/Task _1-Answer_Template.docx
+++ b/resources/Task _1-Answer_Template.docx
@@ -240,7 +240,7 @@
                 <v:stroke joinstyle="miter"/>
                 <v:path gradientshapeok="t" o:connecttype="rect"/>
               </v:shapetype>
-              <v:shape id="Text Box 3" o:spid="_x0000_s1026" type="#_x0000_t202" style="position:absolute;left:0;text-align:left;margin-left:.45pt;margin-top:29.7pt;width:535.85pt;height:98.45pt;z-index:251660288;visibility:visible;mso-wrap-style:square;mso-height-percent:0;mso-wrap-distance-left:9pt;mso-wrap-distance-top:0;mso-wrap-distance-right:9pt;mso-wrap-distance-bottom:0;mso-position-horizontal:absolute;mso-position-horizontal-relative:text;mso-position-vertical:absolute;mso-position-vertical-relative:text;mso-height-percent:0;mso-height-relative:margin;v-text-anchor:top" o:gfxdata="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" fillcolor="black [3213]" strokeweight=".5pt">
+              <v:shape id="Text Box 3" o:spid="_x0000_s1026" type="#_x0000_t202" style="position:absolute;left:0;text-align:left;margin-left:.45pt;margin-top:29.7pt;width:535.85pt;height:98.45pt;z-index:251660288;visibility:visible;mso-wrap-style:square;mso-height-percent:0;mso-wrap-distance-left:9pt;mso-wrap-distance-top:0;mso-wrap-distance-right:9pt;mso-wrap-distance-bottom:0;mso-position-horizontal:absolute;mso-position-horizontal-relative:text;mso-position-vertical:absolute;mso-position-vertical-relative:text;mso-height-percent:0;mso-height-relative:margin;v-text-anchor:top" o:gfxdata="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" fillcolor="black [3213]" strokeweight=".5pt">
                 <v:textbox>
                   <w:txbxContent>
                     <w:p>
@@ -2385,6 +2385,8 @@
                 <w:lang w:val="en-AU" w:eastAsia="en-AU"/>
               </w:rPr>
             </w:pPr>
+            <w:bookmarkStart w:id="0" w:name="_GoBack"/>
+            <w:bookmarkEnd w:id="0"/>
           </w:p>
         </w:tc>
       </w:tr>
@@ -2630,8 +2632,6 @@
         </w:rPr>
         <w:t xml:space="preserve"> </w:t>
       </w:r>
-      <w:bookmarkStart w:id="0" w:name="_GoBack"/>
-      <w:bookmarkEnd w:id="0"/>
     </w:p>
     <w:p>
       <w:pPr>
@@ -3474,7 +3474,7 @@
     </w:rPrDefault>
     <w:pPrDefault/>
   </w:docDefaults>
-  <w:latentStyles w:defLockedState="0" w:defUIPriority="99" w:defSemiHidden="0" w:defUnhideWhenUsed="0" w:defQFormat="0" w:count="377">
+  <w:latentStyles w:defLockedState="0" w:defUIPriority="99" w:defSemiHidden="0" w:defUnhideWhenUsed="0" w:defQFormat="0" w:count="375">
     <w:lsdException w:name="Normal" w:uiPriority="0" w:qFormat="1"/>
     <w:lsdException w:name="heading 1" w:uiPriority="8" w:qFormat="1"/>
     <w:lsdException w:name="heading 2" w:semiHidden="1" w:uiPriority="9" w:unhideWhenUsed="1" w:qFormat="1"/>
@@ -3850,8 +3850,6 @@
     <w:lsdException w:name="Smart Hyperlink" w:semiHidden="1" w:unhideWhenUsed="1"/>
     <w:lsdException w:name="Hashtag" w:semiHidden="1" w:unhideWhenUsed="1"/>
     <w:lsdException w:name="Unresolved Mention" w:semiHidden="1" w:unhideWhenUsed="1"/>
-    <w:lsdException w:name="Smart Link" w:semiHidden="1" w:unhideWhenUsed="1"/>
-    <w:lsdException w:name="Smart Link Error" w:semiHidden="1" w:unhideWhenUsed="1"/>
   </w:latentStyles>
   <w:style w:type="paragraph" w:default="1" w:styleId="Normal">
     <w:name w:val="Normal"/>
@@ -4523,12 +4521,12 @@
 </file>
 
 <file path=customXml/item1.xml><?xml version="1.0" encoding="utf-8"?>
-<p:properties xmlns:p="http://schemas.microsoft.com/office/2006/metadata/properties" xmlns:xsi="http://www.w3.org/2001/XMLSchema-instance" xmlns:pc="http://schemas.microsoft.com/office/infopath/2007/PartnerControls">
-  <documentManagement>
-    <Status xmlns="71af3243-3dd4-4a8d-8c0d-dd76da1f02a5">Not started</Status>
-    <MediaServiceKeyPoints xmlns="71af3243-3dd4-4a8d-8c0d-dd76da1f02a5" xsi:nil="true"/>
-  </documentManagement>
-</p:properties>
+<?mso-contentType ?>
+<FormTemplates xmlns="http://schemas.microsoft.com/sharepoint/v3/contenttype/forms">
+  <Display>DocumentLibraryForm</Display>
+  <Edit>DocumentLibraryForm</Edit>
+  <New>DocumentLibraryForm</New>
+</FormTemplates>
 </file>
 
 <file path=customXml/item2.xml><?xml version="1.0" encoding="utf-8"?>
@@ -4753,20 +4751,18 @@
 </file>
 
 <file path=customXml/item3.xml><?xml version="1.0" encoding="utf-8"?>
-<?mso-contentType ?>
-<FormTemplates xmlns="http://schemas.microsoft.com/sharepoint/v3/contenttype/forms">
-  <Display>DocumentLibraryForm</Display>
-  <Edit>DocumentLibraryForm</Edit>
-  <New>DocumentLibraryForm</New>
-</FormTemplates>
+<p:properties xmlns:p="http://schemas.microsoft.com/office/2006/metadata/properties" xmlns:xsi="http://www.w3.org/2001/XMLSchema-instance" xmlns:pc="http://schemas.microsoft.com/office/infopath/2007/PartnerControls">
+  <documentManagement>
+    <Status xmlns="71af3243-3dd4-4a8d-8c0d-dd76da1f02a5">Not started</Status>
+    <MediaServiceKeyPoints xmlns="71af3243-3dd4-4a8d-8c0d-dd76da1f02a5" xsi:nil="true"/>
+  </documentManagement>
+</p:properties>
 </file>
 
 <file path=customXml/itemProps1.xml><?xml version="1.0" encoding="utf-8"?>
-<ds:datastoreItem xmlns:ds="http://schemas.openxmlformats.org/officeDocument/2006/customXml" ds:itemID="{D072AD07-53A3-41FC-A530-2744C14395A4}">
+<ds:datastoreItem xmlns:ds="http://schemas.openxmlformats.org/officeDocument/2006/customXml" ds:itemID="{EA04023A-A2A1-445E-8B7C-04FB2DBA5906}">
   <ds:schemaRefs>
-    <ds:schemaRef ds:uri="http://schemas.microsoft.com/office/2006/metadata/properties"/>
-    <ds:schemaRef ds:uri="http://schemas.microsoft.com/office/infopath/2007/PartnerControls"/>
-    <ds:schemaRef ds:uri="71af3243-3dd4-4a8d-8c0d-dd76da1f02a5"/>
+    <ds:schemaRef ds:uri="http://schemas.microsoft.com/sharepoint/v3/contenttype/forms"/>
   </ds:schemaRefs>
 </ds:datastoreItem>
 </file>
@@ -4791,9 +4787,11 @@
 </file>
 
 <file path=customXml/itemProps3.xml><?xml version="1.0" encoding="utf-8"?>
-<ds:datastoreItem xmlns:ds="http://schemas.openxmlformats.org/officeDocument/2006/customXml" ds:itemID="{EA04023A-A2A1-445E-8B7C-04FB2DBA5906}">
+<ds:datastoreItem xmlns:ds="http://schemas.openxmlformats.org/officeDocument/2006/customXml" ds:itemID="{D072AD07-53A3-41FC-A530-2744C14395A4}">
   <ds:schemaRefs>
-    <ds:schemaRef ds:uri="http://schemas.microsoft.com/sharepoint/v3/contenttype/forms"/>
+    <ds:schemaRef ds:uri="http://schemas.microsoft.com/office/2006/metadata/properties"/>
+    <ds:schemaRef ds:uri="http://schemas.microsoft.com/office/infopath/2007/PartnerControls"/>
+    <ds:schemaRef ds:uri="71af3243-3dd4-4a8d-8c0d-dd76da1f02a5"/>
   </ds:schemaRefs>
 </ds:datastoreItem>
 </file>
</xml_diff>